<commit_message>
Historias de Usuarios correspondientes al Segundo Sprint
</commit_message>
<xml_diff>
--- a/Documentación/Historias de Usuarios.docx
+++ b/Documentación/Historias de Usuarios.docx
@@ -3,60 +3,121 @@
 <w:document xmlns:wpc="http://schemas.microsoft.com/office/word/2010/wordprocessingCanvas" xmlns:mc="http://schemas.openxmlformats.org/markup-compatibility/2006" xmlns:o="urn:schemas-microsoft-com:office:office" xmlns:r="http://schemas.openxmlformats.org/officeDocument/2006/relationships" xmlns:m="http://schemas.openxmlformats.org/officeDocument/2006/math" xmlns:v="urn:schemas-microsoft-com:vml" xmlns:wp14="http://schemas.microsoft.com/office/word/2010/wordprocessingDrawing" xmlns:wp="http://schemas.openxmlformats.org/drawingml/2006/wordprocessingDrawing" xmlns:w10="urn:schemas-microsoft-com:office:word" xmlns:w="http://schemas.openxmlformats.org/wordprocessingml/2006/main" xmlns:w14="http://schemas.microsoft.com/office/word/2010/wordml" xmlns:wpg="http://schemas.microsoft.com/office/word/2010/wordprocessingGroup" xmlns:wpi="http://schemas.microsoft.com/office/word/2010/wordprocessingInk" xmlns:wne="http://schemas.microsoft.com/office/word/2006/wordml" xmlns:wps="http://schemas.microsoft.com/office/word/2010/wordprocessingShape" mc:Ignorable="w14 wp14">
   <w:body>
     <w:p>
-      <w:r>
-        <w:t>Casos de Uso</w:t>
-      </w:r>
-    </w:p>
-    <w:p>
-      <w:r>
-        <w:t>CU1 ---Ingresar al sistema</w:t>
-      </w:r>
-    </w:p>
-    <w:p>
-      <w:r>
-        <w:t>CU9 --- Registrar empleado</w:t>
-      </w:r>
-    </w:p>
-    <w:p>
-      <w:r>
-        <w:t>CU2 ---Registrar cliente</w:t>
-      </w:r>
-    </w:p>
-    <w:p>
-      <w:r>
-        <w:t>CU20 ---Registrar Proveedores</w:t>
+      <w:pPr>
+        <w:rPr>
+          <w:b/>
+        </w:rPr>
+      </w:pPr>
+      <w:r>
+        <w:rPr>
+          <w:b/>
+        </w:rPr>
+        <w:t>Primer Sprint</w:t>
+      </w:r>
+    </w:p>
+    <w:p>
+      <w:r>
+        <w:t>Historia de Usuario – CU1 Ingresar al Sistema</w:t>
+      </w:r>
+    </w:p>
+    <w:p>
+      <w:r>
+        <w:t>ID – 1</w:t>
+      </w:r>
+    </w:p>
+    <w:p>
+      <w:r>
+        <w:t>Titulo – Ingresar al Sistema</w:t>
+      </w:r>
+    </w:p>
+    <w:p>
+      <w:r>
+        <w:t xml:space="preserve">Descripción </w:t>
+      </w:r>
+      <w:r>
+        <w:t xml:space="preserve">-La persona podrá ingresar su Usuario y Contraseña para poder ingresar al sistema y     </w:t>
+      </w:r>
+      <w:r>
+        <w:tab/>
+        <w:t xml:space="preserve">comenzar a realizar las operaciones deseadas. La persona ya debe estar registrada en el </w:t>
+      </w:r>
+      <w:r>
+        <w:tab/>
+        <w:t xml:space="preserve">sistema. </w:t>
+      </w:r>
+    </w:p>
+    <w:p>
+      <w:r>
+        <w:t xml:space="preserve">Estimación – </w:t>
+      </w:r>
+    </w:p>
+    <w:p>
+      <w:r>
+        <w:t xml:space="preserve">Prioridad – </w:t>
+      </w:r>
+      <w:r>
+        <w:t>M</w:t>
+      </w:r>
+    </w:p>
+    <w:p>
+      <w:r>
+        <w:t xml:space="preserve">Dependencia – </w:t>
+      </w:r>
+      <w:r>
+        <w:t>CU9, CU2, CU20</w:t>
+      </w:r>
+    </w:p>
+    <w:p>
+      <w:r>
+        <w:t xml:space="preserve">Pruebas de Aceptación </w:t>
+      </w:r>
+      <w:r>
+        <w:t>– Introducir Usuario y Contraseña incorrectos y comprobar que se indica</w:t>
+      </w:r>
+      <w:r>
+        <w:tab/>
+        <w:t xml:space="preserve"> error.</w:t>
+      </w:r>
+    </w:p>
+    <w:p>
+      <w:r>
+        <w:tab/>
+        <w:t xml:space="preserve">Introducir Usuario y Contraseña correctos  y que el sistema muestre operaciones que </w:t>
+      </w:r>
+      <w:r>
+        <w:tab/>
+        <w:t>puede realizar.</w:t>
       </w:r>
     </w:p>
     <w:p/>
     <w:p>
       <w:r>
-        <w:t>Historia de Usuario – CU1 Ingresar al Sistema</w:t>
-      </w:r>
-    </w:p>
-    <w:p>
-      <w:r>
-        <w:t>ID – 1</w:t>
-      </w:r>
-    </w:p>
-    <w:p>
-      <w:r>
-        <w:t>Titulo – Ingresar al Sistema</w:t>
-      </w:r>
-    </w:p>
-    <w:p>
-      <w:r>
-        <w:t xml:space="preserve">Descripción </w:t>
-      </w:r>
-      <w:r>
-        <w:t xml:space="preserve">-La persona podrá ingresar su Usuario y Contraseña para poder ingresar al sistema y     </w:t>
-      </w:r>
-      <w:r>
-        <w:tab/>
-        <w:t xml:space="preserve">comenzar a realizar las operaciones deseadas. La persona ya debe estar registrada en el </w:t>
-      </w:r>
-      <w:r>
-        <w:tab/>
-        <w:t xml:space="preserve">sistema. </w:t>
+        <w:t>Historia de Usuario – CU9 Registrar Empleado</w:t>
+      </w:r>
+    </w:p>
+    <w:p>
+      <w:r>
+        <w:t>ID – 2</w:t>
+      </w:r>
+    </w:p>
+    <w:p>
+      <w:r>
+        <w:t>Titulo – Registrar Empleado.</w:t>
+      </w:r>
+    </w:p>
+    <w:p>
+      <w:r>
+        <w:t xml:space="preserve">Descripción – </w:t>
+      </w:r>
+      <w:r>
+        <w:t xml:space="preserve">Le serán pedidos datos como Nombre, Apellidos, Edad, Domicilio y le serán </w:t>
+      </w:r>
+      <w:r>
+        <w:tab/>
+        <w:t xml:space="preserve">generados un Usuario y Contraseña únicos para que pueda ingresar al Sistema. </w:t>
+      </w:r>
+      <w:r>
+        <w:t xml:space="preserve"> </w:t>
       </w:r>
     </w:p>
     <w:p>
@@ -66,40 +127,535 @@
     </w:p>
     <w:p>
       <w:r>
-        <w:t xml:space="preserve">Prioridad – </w:t>
-      </w:r>
-      <w:r>
-        <w:t>M</w:t>
-      </w:r>
-    </w:p>
-    <w:p>
-      <w:r>
-        <w:t xml:space="preserve">Dependencia – </w:t>
-      </w:r>
-      <w:r>
-        <w:t>CU9, CU2, CU20</w:t>
-      </w:r>
-    </w:p>
-    <w:p>
-      <w:r>
-        <w:t xml:space="preserve">Pruebas de Aceptación </w:t>
-      </w:r>
-      <w:r>
-        <w:t>– Introducir Usuario y Contraseña incorrectos y comprobar que se indica</w:t>
-      </w:r>
-      <w:r>
-        <w:tab/>
-        <w:t xml:space="preserve"> error.</w:t>
-      </w:r>
-    </w:p>
-    <w:p>
-      <w:r>
-        <w:tab/>
-        <w:t xml:space="preserve">Introducir Usuario y Contraseña correctos  y que el sistema muestre operaciones que </w:t>
-      </w:r>
-      <w:r>
-        <w:tab/>
-        <w:t>puede realizar.</w:t>
+        <w:t>Prioridad – M</w:t>
+      </w:r>
+    </w:p>
+    <w:p>
+      <w:r>
+        <w:t>Dependencia –</w:t>
+      </w:r>
+    </w:p>
+    <w:p>
+      <w:r>
+        <w:t xml:space="preserve">Pruebas de Aceptación – Introducir </w:t>
+      </w:r>
+      <w:r>
+        <w:t xml:space="preserve">los datos solicitados y que estos no tengan el formato </w:t>
+      </w:r>
+      <w:r>
+        <w:tab/>
+      </w:r>
+      <w:r>
+        <w:tab/>
+        <w:t>correcto. Comprobar que se indique error y se ingresen los datos nuevamente.</w:t>
+      </w:r>
+    </w:p>
+    <w:p>
+      <w:r>
+        <w:tab/>
+        <w:t xml:space="preserve">Introducir los datos solicitados y comprobar que los datos ya fueron registrados </w:t>
+      </w:r>
+      <w:r>
+        <w:tab/>
+        <w:t>anteriormente. Comprobar que se indique error.</w:t>
+      </w:r>
+    </w:p>
+    <w:p>
+      <w:r>
+        <w:tab/>
+        <w:t xml:space="preserve">Introducir los datos solicitados y comprobar que sean generados Usuario y Contraseña de </w:t>
+      </w:r>
+      <w:r>
+        <w:tab/>
+        <w:t>manera correcta.</w:t>
+      </w:r>
+    </w:p>
+    <w:p>
+      <w:r>
+        <w:lastRenderedPageBreak/>
+        <w:t>Historia de Usuario – CU2</w:t>
+      </w:r>
+      <w:r>
+        <w:t xml:space="preserve"> Registrar Cliente </w:t>
+      </w:r>
+    </w:p>
+    <w:p>
+      <w:r>
+        <w:t>ID – 3</w:t>
+      </w:r>
+    </w:p>
+    <w:p>
+      <w:r>
+        <w:t>Titulo – Registrar Cliente.</w:t>
+      </w:r>
+    </w:p>
+    <w:p>
+      <w:r>
+        <w:t>Descripción – Le serán pedidos da</w:t>
+      </w:r>
+      <w:r>
+        <w:t>tos como Nombre, Apellidos</w:t>
+      </w:r>
+      <w:r>
+        <w:t>, Domicilio</w:t>
+      </w:r>
+      <w:r>
+        <w:t>, Nombre de Usuario</w:t>
+      </w:r>
+      <w:r>
+        <w:tab/>
+      </w:r>
+      <w:r>
+        <w:tab/>
+        <w:t xml:space="preserve"> deseado y Contraseña deseada para que sean registrados y puedan ingresar al Sistema.</w:t>
+      </w:r>
+      <w:r>
+        <w:t xml:space="preserve"> </w:t>
+      </w:r>
+    </w:p>
+    <w:p>
+      <w:r>
+        <w:t xml:space="preserve">Estimación – </w:t>
+      </w:r>
+    </w:p>
+    <w:p>
+      <w:r>
+        <w:t>Prioridad – M</w:t>
+      </w:r>
+    </w:p>
+    <w:p>
+      <w:r>
+        <w:t>Dependencia –</w:t>
+      </w:r>
+    </w:p>
+    <w:p>
+      <w:r>
+        <w:t xml:space="preserve">Pruebas de Aceptación – Introducir los datos solicitados y que estos no tengan el formato </w:t>
+      </w:r>
+      <w:r>
+        <w:tab/>
+      </w:r>
+      <w:r>
+        <w:tab/>
+        <w:t>correcto. Comprobar que se indique error y se ingresen los datos nuevamente.</w:t>
+      </w:r>
+    </w:p>
+    <w:p>
+      <w:r>
+        <w:tab/>
+        <w:t xml:space="preserve">Introducir los datos solicitados y comprobar que los datos ya fueron registrados </w:t>
+      </w:r>
+      <w:r>
+        <w:tab/>
+        <w:t>anteriormente. Comprobar que se indique error.</w:t>
+      </w:r>
+    </w:p>
+    <w:p>
+      <w:r>
+        <w:tab/>
+        <w:t>Introducir los datos solicitados y comprobar qu</w:t>
+      </w:r>
+      <w:r>
+        <w:t xml:space="preserve">e se hayan registrado en el Sistema de </w:t>
+      </w:r>
+      <w:r>
+        <w:tab/>
+        <w:t>manera correcta.</w:t>
+      </w:r>
+    </w:p>
+    <w:p>
+      <w:r>
+        <w:t>Historia de Usuario – CU20 Registrar Proveedores</w:t>
+      </w:r>
+      <w:r>
+        <w:t xml:space="preserve"> </w:t>
+      </w:r>
+    </w:p>
+    <w:p>
+      <w:r>
+        <w:t>ID – 4</w:t>
+      </w:r>
+    </w:p>
+    <w:p>
+      <w:r>
+        <w:t>Titulo – Registrar Proveedores</w:t>
+      </w:r>
+      <w:r>
+        <w:t>.</w:t>
+      </w:r>
+    </w:p>
+    <w:p>
+      <w:r>
+        <w:t>Descripción – Le serán pedi</w:t>
+      </w:r>
+      <w:r>
+        <w:t>dos datos como Nombre de la Empresa,</w:t>
+      </w:r>
+      <w:r>
+        <w:t xml:space="preserve"> </w:t>
+      </w:r>
+      <w:r>
+        <w:t xml:space="preserve">Nombre del responsable de la empresa, Domicilio, </w:t>
+      </w:r>
+      <w:r>
+        <w:t>Número</w:t>
+      </w:r>
+      <w:r>
+        <w:t xml:space="preserve"> Telefónico, RFC </w:t>
+      </w:r>
+      <w:r>
+        <w:t xml:space="preserve">y le serán generados un Usuario y Contraseña para que </w:t>
+      </w:r>
+      <w:r>
+        <w:t xml:space="preserve">puedan ingresar al Sistema. </w:t>
+      </w:r>
+    </w:p>
+    <w:p>
+      <w:r>
+        <w:t xml:space="preserve">Estimación – </w:t>
+      </w:r>
+    </w:p>
+    <w:p>
+      <w:r>
+        <w:t>Prioridad – M</w:t>
+      </w:r>
+    </w:p>
+    <w:p>
+      <w:r>
+        <w:t>Dependencia –</w:t>
+      </w:r>
+    </w:p>
+    <w:p>
+      <w:r>
+        <w:t xml:space="preserve">Pruebas de Aceptación – Introducir los datos solicitados y que estos no tengan el formato </w:t>
+      </w:r>
+      <w:r>
+        <w:tab/>
+      </w:r>
+      <w:r>
+        <w:tab/>
+        <w:t>correcto. Comprobar que se indique error y se ingresen los datos nuevamente.</w:t>
+      </w:r>
+    </w:p>
+    <w:p>
+      <w:r>
+        <w:tab/>
+        <w:t xml:space="preserve">Introducir los datos solicitados y comprobar que los datos ya fueron registrados </w:t>
+      </w:r>
+      <w:r>
+        <w:tab/>
+        <w:t>anteriormente. Comprobar que se indique error.</w:t>
+      </w:r>
+    </w:p>
+    <w:p>
+      <w:r>
+        <w:tab/>
+        <w:t xml:space="preserve">Introducir los datos solicitados y comprobar que </w:t>
+      </w:r>
+      <w:r>
+        <w:t xml:space="preserve">se generen de manera correcta Usuario y </w:t>
+      </w:r>
+      <w:r>
+        <w:tab/>
+        <w:t>Contraseña para ingresar al Sistema.</w:t>
+      </w:r>
+    </w:p>
+    <w:p>
+      <w:pPr>
+        <w:rPr>
+          <w:b/>
+        </w:rPr>
+      </w:pPr>
+      <w:r>
+        <w:rPr>
+          <w:b/>
+        </w:rPr>
+        <w:lastRenderedPageBreak/>
+        <w:t>Segundo Sprint</w:t>
+      </w:r>
+    </w:p>
+    <w:p>
+      <w:r>
+        <w:t>Historia de Usuario – CU</w:t>
+      </w:r>
+      <w:r>
+        <w:t xml:space="preserve"> Modificación estatus Empleado</w:t>
+      </w:r>
+      <w:r>
+        <w:t xml:space="preserve"> </w:t>
+      </w:r>
+    </w:p>
+    <w:p>
+      <w:r>
+        <w:t>ID – 5</w:t>
+      </w:r>
+    </w:p>
+    <w:p>
+      <w:r>
+        <w:t xml:space="preserve">Titulo – </w:t>
+      </w:r>
+      <w:r>
+        <w:t>Modificar Empleado</w:t>
+      </w:r>
+    </w:p>
+    <w:p>
+      <w:r>
+        <w:t>Descripción –</w:t>
+      </w:r>
+      <w:r>
+        <w:t xml:space="preserve"> Se podrán modificar los datos ya registrados del Empleado.</w:t>
+      </w:r>
+    </w:p>
+    <w:p>
+      <w:r>
+        <w:t xml:space="preserve">Estimación – </w:t>
+      </w:r>
+    </w:p>
+    <w:p>
+      <w:r>
+        <w:t>Prioridad – M</w:t>
+      </w:r>
+    </w:p>
+    <w:p>
+      <w:r>
+        <w:t>Dependencia –</w:t>
+      </w:r>
+      <w:r>
+        <w:t xml:space="preserve"> HU2, </w:t>
+      </w:r>
+    </w:p>
+    <w:p>
+      <w:r>
+        <w:t xml:space="preserve">Pruebas de Aceptación – Introducir los datos solicitados y que estos no tengan el formato </w:t>
+      </w:r>
+      <w:r>
+        <w:tab/>
+      </w:r>
+      <w:r>
+        <w:tab/>
+        <w:t>correcto. Comprobar que se indique error y se ingresen los datos nuevamente.</w:t>
+      </w:r>
+    </w:p>
+    <w:p>
+      <w:r>
+        <w:tab/>
+        <w:t xml:space="preserve">Introducir </w:t>
+      </w:r>
+      <w:r>
+        <w:t>los datos modificados y verificar que se hayan realizado los cambios.</w:t>
+      </w:r>
+    </w:p>
+    <w:p/>
+    <w:p>
+      <w:r>
+        <w:t>Historia de Usuario – CU Modificación</w:t>
+      </w:r>
+      <w:r>
+        <w:t xml:space="preserve"> estatus Cliente</w:t>
+      </w:r>
+      <w:r>
+        <w:t xml:space="preserve"> </w:t>
+      </w:r>
+    </w:p>
+    <w:p>
+      <w:r>
+        <w:t>ID – 6</w:t>
+      </w:r>
+    </w:p>
+    <w:p>
+      <w:r>
+        <w:t xml:space="preserve">Titulo – </w:t>
+      </w:r>
+      <w:r>
+        <w:t>Modificar Cliente</w:t>
+      </w:r>
+    </w:p>
+    <w:p>
+      <w:r>
+        <w:t>Descripción – Se podrán modificar los datos ya registrados del</w:t>
+      </w:r>
+      <w:r>
+        <w:t xml:space="preserve"> Cliente</w:t>
+      </w:r>
+      <w:r>
+        <w:t>.</w:t>
+      </w:r>
+    </w:p>
+    <w:p>
+      <w:r>
+        <w:t xml:space="preserve">Estimación – </w:t>
+      </w:r>
+    </w:p>
+    <w:p>
+      <w:r>
+        <w:t>Prioridad – M</w:t>
+      </w:r>
+    </w:p>
+    <w:p>
+      <w:r>
+        <w:t>Dependencia –</w:t>
+      </w:r>
+      <w:r>
+        <w:t>HU3</w:t>
+      </w:r>
+    </w:p>
+    <w:p>
+      <w:r>
+        <w:t xml:space="preserve">Pruebas de Aceptación – Introducir los datos solicitados y que estos no tengan el formato </w:t>
+      </w:r>
+      <w:r>
+        <w:tab/>
+      </w:r>
+      <w:r>
+        <w:tab/>
+        <w:t>correcto. Comprobar que se indique error y se ingresen los datos nuevamente.</w:t>
+      </w:r>
+    </w:p>
+    <w:p>
+      <w:r>
+        <w:tab/>
+        <w:t>Introducir los datos modificados y verificar que se hayan realizado los cambios.</w:t>
+      </w:r>
+    </w:p>
+    <w:p/>
+    <w:p/>
+    <w:p/>
+    <w:p/>
+    <w:p>
+      <w:r>
+        <w:lastRenderedPageBreak/>
+        <w:t>Historia de Usuario – CU Modificación estat</w:t>
+      </w:r>
+      <w:r>
+        <w:t>us Proveedor</w:t>
+      </w:r>
+    </w:p>
+    <w:p>
+      <w:r>
+        <w:t>ID – 6</w:t>
+      </w:r>
+    </w:p>
+    <w:p>
+      <w:r>
+        <w:t xml:space="preserve">Titulo – </w:t>
+      </w:r>
+      <w:r>
+        <w:t>Modificar Proveedor</w:t>
+      </w:r>
+    </w:p>
+    <w:p>
+      <w:r>
+        <w:t>Descripción – Se podrán modificar los datos ya registrados del</w:t>
+      </w:r>
+      <w:r>
+        <w:t xml:space="preserve"> Proveedor</w:t>
+      </w:r>
+      <w:r>
+        <w:t>.</w:t>
+      </w:r>
+    </w:p>
+    <w:p>
+      <w:r>
+        <w:t xml:space="preserve">Estimación – </w:t>
+      </w:r>
+    </w:p>
+    <w:p>
+      <w:r>
+        <w:t>Prioridad – M</w:t>
+      </w:r>
+    </w:p>
+    <w:p>
+      <w:r>
+        <w:t>Dependencia –</w:t>
+      </w:r>
+      <w:r>
+        <w:t>HU4</w:t>
+      </w:r>
+    </w:p>
+    <w:p>
+      <w:r>
+        <w:t xml:space="preserve">Pruebas de Aceptación – Introducir los datos solicitados y que estos no tengan el formato </w:t>
+      </w:r>
+      <w:r>
+        <w:tab/>
+      </w:r>
+      <w:r>
+        <w:tab/>
+        <w:t>correcto. Comprobar que se indique error y se ingresen los datos nuevamente.</w:t>
+      </w:r>
+    </w:p>
+    <w:p>
+      <w:r>
+        <w:tab/>
+        <w:t>Introducir los datos modificados y verificar que se hayan realizado los cambios</w:t>
+      </w:r>
+    </w:p>
+    <w:p/>
+    <w:p>
+      <w:r>
+        <w:t>Historia de Usuario – CU</w:t>
+      </w:r>
+      <w:r>
+        <w:t xml:space="preserve"> Eliminación Empleado</w:t>
+      </w:r>
+      <w:r>
+        <w:t xml:space="preserve"> </w:t>
+      </w:r>
+    </w:p>
+    <w:p>
+      <w:r>
+        <w:t>ID – 7</w:t>
+      </w:r>
+    </w:p>
+    <w:p>
+      <w:r>
+        <w:t>Titulo –Eliminación Empleado</w:t>
+      </w:r>
+    </w:p>
+    <w:p>
+      <w:r>
+        <w:t xml:space="preserve">Descripción – Se podrán </w:t>
+      </w:r>
+      <w:r>
+        <w:t xml:space="preserve">eliminar los Empleados </w:t>
+      </w:r>
+      <w:r>
+        <w:t xml:space="preserve"> ya registrados </w:t>
+      </w:r>
+      <w:r>
+        <w:t>en el sistema.</w:t>
+      </w:r>
+    </w:p>
+    <w:p>
+      <w:r>
+        <w:t xml:space="preserve">Estimación – </w:t>
+      </w:r>
+    </w:p>
+    <w:p>
+      <w:r>
+        <w:t>Prioridad – M</w:t>
+      </w:r>
+    </w:p>
+    <w:p>
+      <w:r>
+        <w:t>Dependencia –</w:t>
+      </w:r>
+      <w:r>
+        <w:t>HU2</w:t>
+      </w:r>
+    </w:p>
+    <w:p>
+      <w:r>
+        <w:t>Pruebas de Aceptación –</w:t>
+      </w:r>
+      <w:r>
+        <w:t>Seleccionar el Empleado a eliminar y verificar que  se pueda eliminar.</w:t>
+      </w:r>
+    </w:p>
+    <w:p>
+      <w:r>
+        <w:tab/>
+        <w:t>Seleccionar y eliminar el Empleado y verificar que ya no este registrado.</w:t>
       </w:r>
     </w:p>
     <w:p/>
@@ -108,37 +664,106 @@
     <w:p/>
     <w:p/>
     <w:p/>
+    <w:p>
+      <w:r>
+        <w:lastRenderedPageBreak/>
+        <w:t>Historia de Usuario – CU Eliminación</w:t>
+      </w:r>
+      <w:r>
+        <w:t xml:space="preserve"> Cliente</w:t>
+      </w:r>
+    </w:p>
+    <w:p>
+      <w:r>
+        <w:t>ID – 4</w:t>
+      </w:r>
+    </w:p>
+    <w:p>
+      <w:r>
+        <w:t>Titulo –Eliminación</w:t>
+      </w:r>
+      <w:r>
+        <w:t xml:space="preserve"> Cliente</w:t>
+      </w:r>
+    </w:p>
+    <w:p>
+      <w:r>
+        <w:t>Descripción – Se podrán eliminar los Clientes ya registrados en el sistema.</w:t>
+      </w:r>
+    </w:p>
+    <w:p>
+      <w:r>
+        <w:t xml:space="preserve">Estimación – </w:t>
+      </w:r>
+    </w:p>
+    <w:p>
+      <w:r>
+        <w:t>Prioridad – M</w:t>
+      </w:r>
+    </w:p>
+    <w:p>
+      <w:r>
+        <w:t>Dependencia –</w:t>
+      </w:r>
+      <w:r>
+        <w:t>HU3</w:t>
+      </w:r>
+    </w:p>
+    <w:p>
+      <w:r>
+        <w:t>Pruebas de Aceptación –</w:t>
+      </w:r>
+      <w:r>
+        <w:t>Seleccionar el Cliente</w:t>
+      </w:r>
+      <w:r>
+        <w:t xml:space="preserve"> a eliminar y verificar que  se pueda eliminar.</w:t>
+      </w:r>
+    </w:p>
+    <w:p>
+      <w:r>
+        <w:tab/>
+        <w:t>Seleccionar y elimin</w:t>
+      </w:r>
+      <w:r>
+        <w:t>ar el Cliente</w:t>
+      </w:r>
+      <w:r>
+        <w:t xml:space="preserve"> y verificar que ya no este registrado.</w:t>
+      </w:r>
+    </w:p>
     <w:p/>
     <w:p/>
     <w:p>
       <w:r>
-        <w:lastRenderedPageBreak/>
-        <w:t>Historia de Usuario – CU9 Registrar Empleado</w:t>
-      </w:r>
-    </w:p>
-    <w:p>
-      <w:r>
-        <w:t>ID – 2</w:t>
-      </w:r>
-    </w:p>
-    <w:p>
-      <w:r>
-        <w:t>Titulo – Registrar Empleado.</w:t>
-      </w:r>
-    </w:p>
-    <w:p>
-      <w:r>
-        <w:t xml:space="preserve">Descripción – </w:t>
-      </w:r>
-      <w:r>
-        <w:t xml:space="preserve">Le serán pedidos datos como Nombre, Apellidos, Edad, Domicilio y le serán </w:t>
-      </w:r>
-      <w:r>
-        <w:tab/>
-        <w:t xml:space="preserve">generados un Usuario y Contraseña únicos para que pueda ingresar al Sistema. </w:t>
-      </w:r>
-      <w:r>
-        <w:t xml:space="preserve"> </w:t>
+        <w:t>Historia de Usuario – CU Eliminación</w:t>
+      </w:r>
+      <w:r>
+        <w:t xml:space="preserve"> Proveedor</w:t>
+      </w:r>
+    </w:p>
+    <w:p>
+      <w:r>
+        <w:t>ID – 8</w:t>
+      </w:r>
+    </w:p>
+    <w:p>
+      <w:r>
+        <w:t>Titulo –Eliminación</w:t>
+      </w:r>
+      <w:r>
+        <w:t xml:space="preserve"> Proveedor</w:t>
+      </w:r>
+    </w:p>
+    <w:p>
+      <w:r>
+        <w:t xml:space="preserve">Descripción – Se podrán </w:t>
+      </w:r>
+      <w:r>
+        <w:t xml:space="preserve">eliminar los Proveedores </w:t>
+      </w:r>
+      <w:r>
+        <w:t xml:space="preserve"> ya registrados en el sistema.</w:t>
       </w:r>
     </w:p>
     <w:p>
@@ -155,238 +780,43 @@
       <w:r>
         <w:t>Dependencia –</w:t>
       </w:r>
-    </w:p>
-    <w:p>
-      <w:r>
-        <w:t xml:space="preserve">Pruebas de Aceptación – Introducir </w:t>
-      </w:r>
-      <w:r>
-        <w:t xml:space="preserve">los datos solicitados y que estos no tengan el formato </w:t>
-      </w:r>
-      <w:r>
-        <w:tab/>
-      </w:r>
-      <w:r>
-        <w:tab/>
-        <w:t>correcto. Comprobar que se indique error y se ingresen los datos nuevamente.</w:t>
-      </w:r>
-    </w:p>
-    <w:p>
-      <w:r>
-        <w:tab/>
-        <w:t xml:space="preserve">Introducir los datos solicitados y comprobar que los datos ya fueron registrados </w:t>
-      </w:r>
-      <w:r>
-        <w:tab/>
-        <w:t>anteriormente. Comprobar que se indique error.</w:t>
-      </w:r>
-    </w:p>
-    <w:p>
-      <w:r>
-        <w:tab/>
-        <w:t xml:space="preserve">Introducir los datos solicitados y comprobar que sean generados Usuario y Contraseña de </w:t>
-      </w:r>
-      <w:r>
-        <w:tab/>
-        <w:t>manera correcta.</w:t>
-      </w:r>
-    </w:p>
-    <w:p/>
-    <w:p>
-      <w:r>
-        <w:t>Historia de Usuario – CU2</w:t>
-      </w:r>
-      <w:r>
-        <w:t xml:space="preserve"> Registrar Cliente </w:t>
-      </w:r>
-    </w:p>
-    <w:p>
-      <w:r>
-        <w:t>ID – 3</w:t>
-      </w:r>
-    </w:p>
-    <w:p>
-      <w:r>
-        <w:t>Titulo – Registrar Cliente.</w:t>
-      </w:r>
-    </w:p>
-    <w:p>
-      <w:r>
-        <w:t>Descripción – Le serán pedidos da</w:t>
-      </w:r>
-      <w:r>
-        <w:t>tos como Nombre, Apellidos</w:t>
-      </w:r>
-      <w:r>
-        <w:t>, Domicilio</w:t>
-      </w:r>
-      <w:r>
-        <w:t>, Nombre de Usuario</w:t>
-      </w:r>
-      <w:r>
-        <w:tab/>
-      </w:r>
-      <w:r>
-        <w:tab/>
-        <w:t xml:space="preserve"> deseado y Contraseña deseada para que sean registrados y puedan ingresar al Sistema.</w:t>
-      </w:r>
-      <w:r>
-        <w:t xml:space="preserve"> </w:t>
-      </w:r>
-    </w:p>
-    <w:p>
-      <w:r>
-        <w:t xml:space="preserve">Estimación – </w:t>
-      </w:r>
-    </w:p>
-    <w:p>
-      <w:r>
-        <w:t>Prioridad – M</w:t>
-      </w:r>
-    </w:p>
-    <w:p>
-      <w:r>
-        <w:t>Dependencia –</w:t>
-      </w:r>
-    </w:p>
-    <w:p>
-      <w:r>
-        <w:t xml:space="preserve">Pruebas de Aceptación – Introducir los datos solicitados y que estos no tengan el formato </w:t>
-      </w:r>
-      <w:r>
-        <w:tab/>
-      </w:r>
-      <w:r>
-        <w:tab/>
-        <w:t>correcto. Comprobar que se indique error y se ingresen los datos nuevamente.</w:t>
-      </w:r>
-    </w:p>
-    <w:p>
-      <w:r>
-        <w:tab/>
-        <w:t xml:space="preserve">Introducir los datos solicitados y comprobar que los datos ya fueron registrados </w:t>
-      </w:r>
-      <w:r>
-        <w:tab/>
-        <w:t>anteriormente. Comprobar que se indique error.</w:t>
-      </w:r>
-    </w:p>
-    <w:p>
-      <w:r>
-        <w:tab/>
-        <w:t>Introducir los datos solicitados y comprobar qu</w:t>
-      </w:r>
-      <w:r>
-        <w:t xml:space="preserve">e se hayan registrado en el Sistema de </w:t>
-      </w:r>
-      <w:r>
-        <w:tab/>
-        <w:t>manera correcta.</w:t>
-      </w:r>
-    </w:p>
-    <w:p>
-      <w:r>
-        <w:lastRenderedPageBreak/>
-        <w:t>Historia de Usuario – CU20 Registrar Proveedores</w:t>
-      </w:r>
-      <w:r>
-        <w:t xml:space="preserve"> </w:t>
-      </w:r>
-    </w:p>
-    <w:p>
-      <w:r>
-        <w:t>ID – 4</w:t>
-      </w:r>
-    </w:p>
-    <w:p>
-      <w:r>
-        <w:t>Titulo – Registrar Proveedores</w:t>
-      </w:r>
-      <w:r>
-        <w:t>.</w:t>
-      </w:r>
-    </w:p>
-    <w:p>
-      <w:r>
-        <w:t>Descripción – Le serán pedi</w:t>
-      </w:r>
-      <w:r>
-        <w:t>dos datos como Nombre de la Empresa,</w:t>
-      </w:r>
-      <w:r>
-        <w:t xml:space="preserve"> </w:t>
-      </w:r>
-      <w:r>
-        <w:t xml:space="preserve">Nombre del responsable de la empresa, Domicilio, </w:t>
-      </w:r>
-      <w:r>
-        <w:t>Número</w:t>
-      </w:r>
-      <w:r>
-        <w:t xml:space="preserve"> Telefónico, RFC </w:t>
-      </w:r>
-      <w:r>
-        <w:t xml:space="preserve">y le serán generados un Usuario y Contraseña para que </w:t>
-      </w:r>
-      <w:r>
-        <w:t xml:space="preserve">puedan ingresar al Sistema. </w:t>
-      </w:r>
-    </w:p>
-    <w:p>
-      <w:r>
-        <w:t xml:space="preserve">Estimación – </w:t>
-      </w:r>
-    </w:p>
-    <w:p>
-      <w:r>
-        <w:t>Prioridad – M</w:t>
-      </w:r>
-    </w:p>
-    <w:p>
-      <w:r>
-        <w:t>Dependencia –</w:t>
-      </w:r>
-    </w:p>
-    <w:p>
-      <w:r>
-        <w:t xml:space="preserve">Pruebas de Aceptación – Introducir los datos solicitados y que estos no tengan el formato </w:t>
-      </w:r>
-      <w:r>
-        <w:tab/>
-      </w:r>
-      <w:r>
-        <w:tab/>
-        <w:t>correcto. Comprobar que se indique error y se ingresen los datos nuevamente.</w:t>
-      </w:r>
-    </w:p>
-    <w:p>
-      <w:r>
-        <w:tab/>
-        <w:t xml:space="preserve">Introducir los datos solicitados y comprobar que los datos ya fueron registrados </w:t>
-      </w:r>
-      <w:r>
-        <w:tab/>
-        <w:t>anteriormente. Comprobar que se indique error.</w:t>
-      </w:r>
-    </w:p>
-    <w:p>
-      <w:r>
-        <w:tab/>
-        <w:t xml:space="preserve">Introducir los datos solicitados y comprobar que </w:t>
-      </w:r>
-      <w:r>
-        <w:t xml:space="preserve">se generen de manera correcta Usuario y </w:t>
-      </w:r>
-      <w:r>
-        <w:tab/>
-      </w:r>
+      <w:r>
+        <w:t>HU4</w:t>
+      </w:r>
+    </w:p>
+    <w:p>
+      <w:r>
+        <w:t>Pruebas de Aceptación –</w:t>
+      </w:r>
+      <w:r>
+        <w:t>Seleccionar el Provee</w:t>
+      </w:r>
+      <w:r>
+        <w:t>do</w:t>
+      </w:r>
+      <w:r>
+        <w:t xml:space="preserve">r </w:t>
+      </w:r>
+      <w:r>
+        <w:t xml:space="preserve"> a eliminar y verificar que  se pueda eliminar.</w:t>
+      </w:r>
+    </w:p>
+    <w:p>
+      <w:r>
+        <w:tab/>
+        <w:t>Seleccionar y elimin</w:t>
+      </w:r>
+      <w:r>
+        <w:t>ar el Proveedor</w:t>
+      </w:r>
+      <w:r>
+        <w:t xml:space="preserve"> y verificar que ya no este registrado.</w:t>
+      </w:r>
+    </w:p>
+    <w:p>
       <w:bookmarkStart w:id="0" w:name="_GoBack"/>
       <w:bookmarkEnd w:id="0"/>
-      <w:r>
-        <w:t>Contraseña para ingresar al Sistema.</w:t>
-      </w:r>
-    </w:p>
-    <w:p/>
+    </w:p>
     <w:sectPr>
       <w:pgSz w:w="12240" w:h="15840"/>
       <w:pgMar w:top="1417" w:right="1701" w:bottom="1417" w:left="1701" w:header="708" w:footer="708" w:gutter="0"/>
@@ -1062,4 +1492,16 @@
   <a:objectDefaults/>
   <a:extraClrSchemeLst/>
 </a:theme>
+</file>
+
+<file path=customXml/item1.xml><?xml version="1.0" encoding="utf-8"?>
+<b:Sources xmlns:b="http://schemas.openxmlformats.org/officeDocument/2006/bibliography" xmlns="http://schemas.openxmlformats.org/officeDocument/2006/bibliography" SelectedStyle="\APA.XSL" StyleName="APA"/>
+</file>
+
+<file path=customXml/itemProps1.xml><?xml version="1.0" encoding="utf-8"?>
+<ds:datastoreItem xmlns:ds="http://schemas.openxmlformats.org/officeDocument/2006/customXml" ds:itemID="{0103C17B-7748-4B32-B089-AA3EE18CC65E}">
+  <ds:schemaRefs>
+    <ds:schemaRef ds:uri="http://schemas.openxmlformats.org/officeDocument/2006/bibliography"/>
+  </ds:schemaRefs>
+</ds:datastoreItem>
 </file>
</xml_diff>

<commit_message>
Historias de usuario Tercer Sprint
</commit_message>
<xml_diff>
--- a/Documentación/Historias de Usuarios.docx
+++ b/Documentación/Historias de Usuarios.docx
@@ -448,13 +448,7 @@
     <w:p/>
     <w:p>
       <w:r>
-        <w:t>Historia de Usuario – CU Modificación</w:t>
-      </w:r>
-      <w:r>
-        <w:t xml:space="preserve"> estatus Cliente</w:t>
-      </w:r>
-      <w:r>
-        <w:t xml:space="preserve"> </w:t>
+        <w:t xml:space="preserve">Historia de Usuario – CU Modificación estatus Cliente </w:t>
       </w:r>
     </w:p>
     <w:p>
@@ -464,21 +458,12 @@
     </w:p>
     <w:p>
       <w:r>
-        <w:t xml:space="preserve">Titulo – </w:t>
-      </w:r>
-      <w:r>
-        <w:t>Modificar Cliente</w:t>
-      </w:r>
-    </w:p>
-    <w:p>
-      <w:r>
-        <w:t>Descripción – Se podrán modificar los datos ya registrados del</w:t>
-      </w:r>
-      <w:r>
-        <w:t xml:space="preserve"> Cliente</w:t>
-      </w:r>
-      <w:r>
-        <w:t>.</w:t>
+        <w:t>Titulo – Modificar Cliente</w:t>
+      </w:r>
+    </w:p>
+    <w:p>
+      <w:r>
+        <w:t>Descripción – Se podrán modificar los datos ya registrados del Cliente.</w:t>
       </w:r>
     </w:p>
     <w:p>
@@ -493,65 +478,351 @@
     </w:p>
     <w:p>
       <w:r>
+        <w:t>Dependencia –HU3</w:t>
+      </w:r>
+    </w:p>
+    <w:p>
+      <w:r>
+        <w:t xml:space="preserve">Pruebas de Aceptación – Introducir los datos solicitados y que estos no tengan el formato </w:t>
+      </w:r>
+      <w:r>
+        <w:tab/>
+      </w:r>
+      <w:r>
+        <w:tab/>
+        <w:t>correcto. Comprobar que se indique error y se ingresen los datos nuevamente.</w:t>
+      </w:r>
+    </w:p>
+    <w:p>
+      <w:r>
+        <w:tab/>
+        <w:t>Introducir los datos modificados y verificar que se hayan realizado los cambios.</w:t>
+      </w:r>
+    </w:p>
+    <w:p/>
+    <w:p/>
+    <w:p/>
+    <w:p/>
+    <w:p>
+      <w:r>
+        <w:lastRenderedPageBreak/>
+        <w:t>Historia de Usuario – CU Modificación estatus Proveedor</w:t>
+      </w:r>
+    </w:p>
+    <w:p>
+      <w:r>
+        <w:t>ID – 6</w:t>
+      </w:r>
+    </w:p>
+    <w:p>
+      <w:r>
+        <w:t>Titulo – Modificar Proveedor</w:t>
+      </w:r>
+    </w:p>
+    <w:p>
+      <w:r>
+        <w:t>Descripción – Se podrán modificar los datos ya registrados del Proveedor.</w:t>
+      </w:r>
+    </w:p>
+    <w:p>
+      <w:r>
+        <w:t xml:space="preserve">Estimación – </w:t>
+      </w:r>
+    </w:p>
+    <w:p>
+      <w:r>
+        <w:t>Prioridad – M</w:t>
+      </w:r>
+    </w:p>
+    <w:p>
+      <w:r>
+        <w:t>Dependencia –HU4</w:t>
+      </w:r>
+    </w:p>
+    <w:p>
+      <w:r>
+        <w:t xml:space="preserve">Pruebas de Aceptación – Introducir los datos solicitados y que estos no tengan el formato </w:t>
+      </w:r>
+      <w:r>
+        <w:tab/>
+      </w:r>
+      <w:r>
+        <w:tab/>
+        <w:t>correcto. Comprobar que se indique error y se ingresen los datos nuevamente.</w:t>
+      </w:r>
+    </w:p>
+    <w:p>
+      <w:r>
+        <w:tab/>
+        <w:t>Introducir los datos modificados y verificar que se hayan realizado los cambios</w:t>
+      </w:r>
+    </w:p>
+    <w:p/>
+    <w:p>
+      <w:r>
+        <w:t xml:space="preserve">Historia de Usuario – CU Eliminación Empleado </w:t>
+      </w:r>
+    </w:p>
+    <w:p>
+      <w:r>
+        <w:t>ID – 7</w:t>
+      </w:r>
+    </w:p>
+    <w:p>
+      <w:r>
+        <w:t>Titulo –Eliminación Empleado</w:t>
+      </w:r>
+    </w:p>
+    <w:p>
+      <w:r>
+        <w:t xml:space="preserve">Descripción – Se podrán </w:t>
+      </w:r>
+      <w:r>
+        <w:t xml:space="preserve">eliminar los Empleados </w:t>
+      </w:r>
+      <w:r>
+        <w:t xml:space="preserve"> ya registrados en el sistema.</w:t>
+      </w:r>
+    </w:p>
+    <w:p>
+      <w:r>
+        <w:t xml:space="preserve">Estimación – </w:t>
+      </w:r>
+    </w:p>
+    <w:p>
+      <w:r>
+        <w:t>Prioridad – M</w:t>
+      </w:r>
+    </w:p>
+    <w:p>
+      <w:r>
+        <w:t>Dependencia –HU2</w:t>
+      </w:r>
+    </w:p>
+    <w:p>
+      <w:r>
+        <w:t>Pruebas de Aceptación –Seleccionar el Empleado a eliminar y verificar que  se pueda eliminar.</w:t>
+      </w:r>
+    </w:p>
+    <w:p>
+      <w:r>
+        <w:tab/>
+        <w:t>Seleccionar y eliminar el Empleado y verificar que ya no este registrado.</w:t>
+      </w:r>
+    </w:p>
+    <w:p/>
+    <w:p/>
+    <w:p/>
+    <w:p/>
+    <w:p/>
+    <w:p/>
+    <w:p>
+      <w:r>
+        <w:lastRenderedPageBreak/>
+        <w:t>Historia de Usuario – CU Eliminación Cliente</w:t>
+      </w:r>
+    </w:p>
+    <w:p>
+      <w:r>
+        <w:t>ID – 4</w:t>
+      </w:r>
+    </w:p>
+    <w:p>
+      <w:r>
+        <w:t>Titulo –Eliminación Cliente</w:t>
+      </w:r>
+    </w:p>
+    <w:p>
+      <w:r>
+        <w:t>Descripción – Se podrán eliminar los Clientes ya registrados en el sistema.</w:t>
+      </w:r>
+    </w:p>
+    <w:p>
+      <w:r>
+        <w:t xml:space="preserve">Estimación – </w:t>
+      </w:r>
+    </w:p>
+    <w:p>
+      <w:r>
+        <w:t>Prioridad – M</w:t>
+      </w:r>
+    </w:p>
+    <w:p>
+      <w:r>
+        <w:t>Dependencia –HU3</w:t>
+      </w:r>
+    </w:p>
+    <w:p>
+      <w:r>
+        <w:t>Pruebas de Aceptación –Seleccionar el Cliente a eliminar y verificar que  se pueda eliminar.</w:t>
+      </w:r>
+    </w:p>
+    <w:p>
+      <w:r>
+        <w:tab/>
+        <w:t>Seleccionar y eliminar el Cliente y verificar que ya no este registrado.</w:t>
+      </w:r>
+    </w:p>
+    <w:p/>
+    <w:p/>
+    <w:p>
+      <w:r>
+        <w:t>Historia de Usuario – CU Eliminación Proveedor</w:t>
+      </w:r>
+    </w:p>
+    <w:p>
+      <w:r>
+        <w:t>ID – 8</w:t>
+      </w:r>
+    </w:p>
+    <w:p>
+      <w:r>
+        <w:t>Titulo –Eliminación Proveedor</w:t>
+      </w:r>
+    </w:p>
+    <w:p>
+      <w:r>
+        <w:t>Descripción – Se podrán eliminar los Proveedores  ya registrados en el sistema.</w:t>
+      </w:r>
+    </w:p>
+    <w:p>
+      <w:r>
+        <w:t xml:space="preserve">Estimación – </w:t>
+      </w:r>
+    </w:p>
+    <w:p>
+      <w:r>
+        <w:t>Prioridad – M</w:t>
+      </w:r>
+    </w:p>
+    <w:p>
+      <w:r>
+        <w:t>Dependencia –HU4</w:t>
+      </w:r>
+    </w:p>
+    <w:p>
+      <w:r>
+        <w:t>Pruebas de Aceptación –Seleccionar el Proveedor  a eliminar y verificar que  se pueda eliminar.</w:t>
+      </w:r>
+    </w:p>
+    <w:p>
+      <w:r>
+        <w:tab/>
+        <w:t>Seleccionar y eliminar el Proveedor y verificar que ya no este registrado.</w:t>
+      </w:r>
+    </w:p>
+    <w:p/>
+    <w:p/>
+    <w:p/>
+    <w:p/>
+    <w:p/>
+    <w:p/>
+    <w:p>
+      <w:pPr>
+        <w:rPr>
+          <w:b/>
+        </w:rPr>
+      </w:pPr>
+      <w:r>
+        <w:rPr>
+          <w:b/>
+        </w:rPr>
+        <w:lastRenderedPageBreak/>
+        <w:t>Tercer Sprint</w:t>
+      </w:r>
+    </w:p>
+    <w:p>
+      <w:r>
+        <w:t xml:space="preserve">Historia de Usuario – CU </w:t>
+      </w:r>
+      <w:r>
+        <w:t xml:space="preserve">Registro Materia Prima </w:t>
+      </w:r>
+    </w:p>
+    <w:p>
+      <w:r>
+        <w:t>ID – 9</w:t>
+      </w:r>
+    </w:p>
+    <w:p>
+      <w:r>
+        <w:t>Titulo –Registro Materia Prima</w:t>
+      </w:r>
+    </w:p>
+    <w:p>
+      <w:r>
+        <w:t>Descripción – Se registra la materia prima que es recién adquirida</w:t>
+      </w:r>
+    </w:p>
+    <w:p>
+      <w:r>
+        <w:t xml:space="preserve">Estimación – </w:t>
+      </w:r>
+    </w:p>
+    <w:p>
+      <w:r>
+        <w:t>Prioridad – M</w:t>
+      </w:r>
+    </w:p>
+    <w:p>
+      <w:r>
         <w:t>Dependencia –</w:t>
       </w:r>
-      <w:r>
-        <w:t>HU3</w:t>
-      </w:r>
-    </w:p>
-    <w:p>
-      <w:r>
-        <w:t xml:space="preserve">Pruebas de Aceptación – Introducir los datos solicitados y que estos no tengan el formato </w:t>
-      </w:r>
-      <w:r>
-        <w:tab/>
-      </w:r>
-      <w:r>
-        <w:tab/>
-        <w:t>correcto. Comprobar que se indique error y se ingresen los datos nuevamente.</w:t>
-      </w:r>
-    </w:p>
-    <w:p>
-      <w:r>
-        <w:tab/>
-        <w:t>Introducir los datos modificados y verificar que se hayan realizado los cambios.</w:t>
-      </w:r>
-    </w:p>
-    <w:p/>
-    <w:p/>
-    <w:p/>
-    <w:p/>
-    <w:p>
-      <w:r>
-        <w:lastRenderedPageBreak/>
-        <w:t>Historia de Usuario – CU Modificación estat</w:t>
-      </w:r>
-      <w:r>
-        <w:t>us Proveedor</w:t>
-      </w:r>
-    </w:p>
-    <w:p>
-      <w:r>
-        <w:t>ID – 6</w:t>
-      </w:r>
-    </w:p>
-    <w:p>
-      <w:r>
-        <w:t xml:space="preserve">Titulo – </w:t>
-      </w:r>
-      <w:r>
-        <w:t>Modificar Proveedor</w:t>
-      </w:r>
-    </w:p>
-    <w:p>
-      <w:r>
-        <w:t>Descripción – Se podrán modificar los datos ya registrados del</w:t>
-      </w:r>
-      <w:r>
-        <w:t xml:space="preserve"> Proveedor</w:t>
-      </w:r>
-      <w:r>
-        <w:t>.</w:t>
+    </w:p>
+    <w:p>
+      <w:r>
+        <w:t>Pruebas de Aceptación –</w:t>
+      </w:r>
+      <w:r>
+        <w:t xml:space="preserve"> Se muestra los campos: Descripción, Cantidad. Se llenan los campos y se   </w:t>
+      </w:r>
+      <w:r>
+        <w:tab/>
+      </w:r>
+      <w:r>
+        <w:tab/>
+      </w:r>
+      <w:r>
+        <w:tab/>
+        <w:t xml:space="preserve">  da </w:t>
+      </w:r>
+      <w:proofErr w:type="spellStart"/>
+      <w:r>
+        <w:t>click</w:t>
+      </w:r>
+      <w:proofErr w:type="spellEnd"/>
+      <w:r>
+        <w:t xml:space="preserve"> en el botón Registrar Materia Prima. </w:t>
+      </w:r>
+    </w:p>
+    <w:p/>
+    <w:p>
+      <w:r>
+        <w:t xml:space="preserve">Historia de Usuario – CU </w:t>
+      </w:r>
+      <w:r>
+        <w:t>Registro Mercancía</w:t>
+      </w:r>
+    </w:p>
+    <w:p>
+      <w:r>
+        <w:t>ID – 10</w:t>
+      </w:r>
+    </w:p>
+    <w:p>
+      <w:r>
+        <w:t xml:space="preserve">Titulo –Registro </w:t>
+      </w:r>
+      <w:r>
+        <w:t xml:space="preserve">Mercancía </w:t>
+      </w:r>
+    </w:p>
+    <w:p>
+      <w:r>
+        <w:t xml:space="preserve">Descripción – Se registra la </w:t>
+      </w:r>
+      <w:r>
+        <w:t>mercancía que es elaborada sin haberse generado un pedido (stock).</w:t>
       </w:r>
     </w:p>
     <w:p>
@@ -568,255 +839,42 @@
       <w:r>
         <w:t>Dependencia –</w:t>
       </w:r>
-      <w:r>
-        <w:t>HU4</w:t>
-      </w:r>
-    </w:p>
-    <w:p>
-      <w:r>
-        <w:t xml:space="preserve">Pruebas de Aceptación – Introducir los datos solicitados y que estos no tengan el formato </w:t>
-      </w:r>
-      <w:r>
-        <w:tab/>
-      </w:r>
-      <w:r>
-        <w:tab/>
-        <w:t>correcto. Comprobar que se indique error y se ingresen los datos nuevamente.</w:t>
-      </w:r>
-    </w:p>
-    <w:p>
-      <w:r>
-        <w:tab/>
-        <w:t>Introducir los datos modificados y verificar que se hayan realizado los cambios</w:t>
-      </w:r>
-    </w:p>
-    <w:p/>
-    <w:p>
-      <w:r>
-        <w:t>Historia de Usuario – CU</w:t>
-      </w:r>
-      <w:r>
-        <w:t xml:space="preserve"> Eliminación Empleado</w:t>
-      </w:r>
-      <w:r>
-        <w:t xml:space="preserve"> </w:t>
-      </w:r>
-    </w:p>
-    <w:p>
-      <w:r>
-        <w:t>ID – 7</w:t>
-      </w:r>
-    </w:p>
-    <w:p>
-      <w:r>
-        <w:t>Titulo –Eliminación Empleado</w:t>
-      </w:r>
-    </w:p>
-    <w:p>
-      <w:r>
-        <w:t xml:space="preserve">Descripción – Se podrán </w:t>
-      </w:r>
-      <w:r>
-        <w:t xml:space="preserve">eliminar los Empleados </w:t>
-      </w:r>
-      <w:r>
-        <w:t xml:space="preserve"> ya registrados </w:t>
-      </w:r>
-      <w:r>
-        <w:t>en el sistema.</w:t>
-      </w:r>
-    </w:p>
-    <w:p>
-      <w:r>
-        <w:t xml:space="preserve">Estimación – </w:t>
-      </w:r>
-    </w:p>
-    <w:p>
-      <w:r>
-        <w:t>Prioridad – M</w:t>
-      </w:r>
-    </w:p>
-    <w:p>
-      <w:r>
-        <w:t>Dependencia –</w:t>
-      </w:r>
-      <w:r>
-        <w:t>HU2</w:t>
-      </w:r>
     </w:p>
     <w:p>
       <w:r>
         <w:t>Pruebas de Aceptación –</w:t>
       </w:r>
       <w:r>
-        <w:t>Seleccionar el Empleado a eliminar y verificar que  se pueda eliminar.</w:t>
-      </w:r>
-    </w:p>
-    <w:p>
-      <w:r>
-        <w:tab/>
-        <w:t>Seleccionar y eliminar el Empleado y verificar que ya no este registrado.</w:t>
-      </w:r>
-    </w:p>
-    <w:p/>
-    <w:p/>
-    <w:p/>
-    <w:p/>
-    <w:p/>
-    <w:p/>
-    <w:p>
-      <w:r>
-        <w:lastRenderedPageBreak/>
-        <w:t>Historia de Usuario – CU Eliminación</w:t>
-      </w:r>
-      <w:r>
-        <w:t xml:space="preserve"> Cliente</w:t>
-      </w:r>
-    </w:p>
-    <w:p>
-      <w:r>
-        <w:t>ID – 4</w:t>
-      </w:r>
-    </w:p>
-    <w:p>
-      <w:r>
-        <w:t>Titulo –Eliminación</w:t>
-      </w:r>
-      <w:r>
-        <w:t xml:space="preserve"> Cliente</w:t>
-      </w:r>
-    </w:p>
-    <w:p>
-      <w:r>
-        <w:t>Descripción – Se podrán eliminar los Clientes ya registrados en el sistema.</w:t>
-      </w:r>
-    </w:p>
-    <w:p>
-      <w:r>
-        <w:t xml:space="preserve">Estimación – </w:t>
-      </w:r>
-    </w:p>
-    <w:p>
-      <w:r>
-        <w:t>Prioridad – M</w:t>
-      </w:r>
-    </w:p>
-    <w:p>
-      <w:r>
-        <w:t>Dependencia –</w:t>
-      </w:r>
-      <w:r>
-        <w:t>HU3</w:t>
-      </w:r>
-    </w:p>
-    <w:p>
-      <w:r>
-        <w:t>Pruebas de Aceptación –</w:t>
-      </w:r>
-      <w:r>
-        <w:t>Seleccionar el Cliente</w:t>
-      </w:r>
-      <w:r>
-        <w:t xml:space="preserve"> a eliminar y verificar que  se pueda eliminar.</w:t>
-      </w:r>
-    </w:p>
-    <w:p>
-      <w:r>
-        <w:tab/>
-        <w:t>Seleccionar y elimin</w:t>
-      </w:r>
-      <w:r>
-        <w:t>ar el Cliente</w:t>
-      </w:r>
-      <w:r>
-        <w:t xml:space="preserve"> y verificar que ya no este registrado.</w:t>
-      </w:r>
-    </w:p>
-    <w:p/>
-    <w:p/>
-    <w:p>
-      <w:r>
-        <w:t>Historia de Usuario – CU Eliminación</w:t>
-      </w:r>
-      <w:r>
-        <w:t xml:space="preserve"> Proveedor</w:t>
-      </w:r>
-    </w:p>
-    <w:p>
-      <w:r>
-        <w:t>ID – 8</w:t>
-      </w:r>
-    </w:p>
-    <w:p>
-      <w:r>
-        <w:t>Titulo –Eliminación</w:t>
-      </w:r>
-      <w:r>
-        <w:t xml:space="preserve"> Proveedor</w:t>
-      </w:r>
-    </w:p>
-    <w:p>
-      <w:r>
-        <w:t xml:space="preserve">Descripción – Se podrán </w:t>
-      </w:r>
-      <w:r>
-        <w:t xml:space="preserve">eliminar los Proveedores </w:t>
-      </w:r>
-      <w:r>
-        <w:t xml:space="preserve"> ya registrados en el sistema.</w:t>
-      </w:r>
-    </w:p>
-    <w:p>
-      <w:r>
-        <w:t xml:space="preserve">Estimación – </w:t>
-      </w:r>
-    </w:p>
-    <w:p>
-      <w:r>
-        <w:t>Prioridad – M</w:t>
-      </w:r>
-    </w:p>
-    <w:p>
-      <w:r>
-        <w:t>Dependencia –</w:t>
-      </w:r>
-      <w:r>
-        <w:t>HU4</w:t>
-      </w:r>
-    </w:p>
-    <w:p>
-      <w:r>
-        <w:t>Pruebas de Aceptación –</w:t>
-      </w:r>
-      <w:r>
-        <w:t>Seleccionar el Provee</w:t>
-      </w:r>
-      <w:r>
-        <w:t>do</w:t>
-      </w:r>
-      <w:r>
-        <w:t xml:space="preserve">r </w:t>
-      </w:r>
-      <w:r>
-        <w:t xml:space="preserve"> a eliminar y verificar que  se pueda eliminar.</w:t>
-      </w:r>
-    </w:p>
-    <w:p>
-      <w:r>
-        <w:tab/>
-        <w:t>Seleccionar y elimin</w:t>
-      </w:r>
-      <w:r>
-        <w:t>ar el Proveedor</w:t>
-      </w:r>
-      <w:r>
-        <w:t xml:space="preserve"> y verificar que ya no este registrado.</w:t>
-      </w:r>
-    </w:p>
-    <w:p>
+        <w:t xml:space="preserve">Se muestran los campos: Descripción, Cantidad, Precio. Se llenan los </w:t>
+      </w:r>
+      <w:r>
+        <w:tab/>
+      </w:r>
+      <w:r>
+        <w:tab/>
+      </w:r>
+      <w:r>
+        <w:tab/>
+      </w:r>
+      <w:r>
+        <w:tab/>
+        <w:t xml:space="preserve">  </w:t>
+      </w:r>
       <w:bookmarkStart w:id="0" w:name="_GoBack"/>
       <w:bookmarkEnd w:id="0"/>
-    </w:p>
+      <w:r>
+        <w:t xml:space="preserve">campos y se da </w:t>
+      </w:r>
+      <w:proofErr w:type="spellStart"/>
+      <w:r>
+        <w:t>click</w:t>
+      </w:r>
+      <w:proofErr w:type="spellEnd"/>
+      <w:r>
+        <w:t xml:space="preserve"> en el botón Registrar Mercancía. </w:t>
+      </w:r>
+    </w:p>
+    <w:p/>
     <w:sectPr>
       <w:pgSz w:w="12240" w:h="15840"/>
       <w:pgMar w:top="1417" w:right="1701" w:bottom="1417" w:left="1701" w:header="708" w:footer="708" w:gutter="0"/>
@@ -1499,7 +1557,7 @@
 </file>
 
 <file path=customXml/itemProps1.xml><?xml version="1.0" encoding="utf-8"?>
-<ds:datastoreItem xmlns:ds="http://schemas.openxmlformats.org/officeDocument/2006/customXml" ds:itemID="{0103C17B-7748-4B32-B089-AA3EE18CC65E}">
+<ds:datastoreItem xmlns:ds="http://schemas.openxmlformats.org/officeDocument/2006/customXml" ds:itemID="{3E6472F0-17F0-4812-8961-068AFB230333}">
   <ds:schemaRefs>
     <ds:schemaRef ds:uri="http://schemas.openxmlformats.org/officeDocument/2006/bibliography"/>
   </ds:schemaRefs>

</xml_diff>